<commit_message>
Updated Weekly Activity Log
Added Artifacts List and Introductory Presentation
</commit_message>
<xml_diff>
--- a/Weekly Activity Log.docx
+++ b/Weekly Activity Log.docx
@@ -24,6 +24,151 @@
           <w:szCs w:val="24"/>
         </w:rPr>
         <w:t>Team 4</w:t>
+      </w:r>
+    </w:p>
+    <w:p>
+      <w:pPr>
+        <w:pStyle w:val="Normal"/>
+        <w:ind w:left="0"/>
+        <w:rPr>
+          <w:rFonts w:ascii="Times New Roman" w:hAnsi="Times New Roman" w:cs="Times New Roman"/>
+          <w:sz w:val="24"/>
+          <w:szCs w:val="24"/>
+        </w:rPr>
+      </w:pPr>
+      <w:r>
+        <w:rPr>
+          <w:rFonts w:ascii="Times New Roman" w:hAnsi="Times New Roman" w:cs="Times New Roman"/>
+          <w:b w:val="1"/>
+          <w:bCs w:val="1"/>
+          <w:sz w:val="24"/>
+          <w:szCs w:val="24"/>
+        </w:rPr>
+        <w:t>Activity Log (2/2-2/8):</w:t>
+      </w:r>
+    </w:p>
+    <w:p>
+      <w:pPr>
+        <w:pStyle w:val="ListParagraph"/>
+        <w:numPr>
+          <w:ilvl w:val="0"/>
+          <w:numId w:val="5"/>
+        </w:numPr>
+        <w:rPr>
+          <w:rFonts w:ascii="Calibri" w:hAnsi="Calibri" w:eastAsia="Calibri" w:cs="Calibri" w:asciiTheme="minorAscii" w:hAnsiTheme="minorAscii" w:eastAsiaTheme="minorAscii" w:cstheme="minorAscii"/>
+          <w:b w:val="1"/>
+          <w:bCs w:val="1"/>
+          <w:sz w:val="24"/>
+          <w:szCs w:val="24"/>
+        </w:rPr>
+      </w:pPr>
+      <w:r>
+        <w:rPr>
+          <w:rFonts w:ascii="Times New Roman" w:hAnsi="Times New Roman" w:cs="Times New Roman"/>
+          <w:b w:val="0"/>
+          <w:bCs w:val="0"/>
+          <w:sz w:val="24"/>
+          <w:szCs w:val="24"/>
+        </w:rPr>
+        <w:t>We prepared our First Progress Report, and created the modules and constraints list</w:t>
+      </w:r>
+    </w:p>
+    <w:p>
+      <w:pPr>
+        <w:pStyle w:val="ListParagraph"/>
+        <w:numPr>
+          <w:ilvl w:val="0"/>
+          <w:numId w:val="5"/>
+        </w:numPr>
+        <w:rPr>
+          <w:b w:val="1"/>
+          <w:bCs w:val="1"/>
+          <w:sz w:val="24"/>
+          <w:szCs w:val="24"/>
+        </w:rPr>
+      </w:pPr>
+      <w:r>
+        <w:rPr>
+          <w:rFonts w:ascii="Times New Roman" w:hAnsi="Times New Roman" w:cs="Times New Roman"/>
+          <w:b w:val="0"/>
+          <w:bCs w:val="0"/>
+          <w:sz w:val="24"/>
+          <w:szCs w:val="24"/>
+        </w:rPr>
+        <w:t>We integrated our functions list and product description into the First Progress Report</w:t>
+      </w:r>
+    </w:p>
+    <w:p>
+      <w:pPr>
+        <w:pStyle w:val="ListParagraph"/>
+        <w:numPr>
+          <w:ilvl w:val="0"/>
+          <w:numId w:val="5"/>
+        </w:numPr>
+        <w:rPr>
+          <w:b w:val="1"/>
+          <w:bCs w:val="1"/>
+          <w:sz w:val="24"/>
+          <w:szCs w:val="24"/>
+        </w:rPr>
+      </w:pPr>
+      <w:r>
+        <w:rPr>
+          <w:rFonts w:ascii="Times New Roman" w:hAnsi="Times New Roman" w:cs="Times New Roman"/>
+          <w:b w:val="0"/>
+          <w:bCs w:val="0"/>
+          <w:sz w:val="24"/>
+          <w:szCs w:val="24"/>
+        </w:rPr>
+        <w:t>We presented our First Progress Report</w:t>
+      </w:r>
+    </w:p>
+    <w:p>
+      <w:pPr>
+        <w:pStyle w:val="ListParagraph"/>
+        <w:numPr>
+          <w:ilvl w:val="0"/>
+          <w:numId w:val="5"/>
+        </w:numPr>
+        <w:rPr>
+          <w:b w:val="1"/>
+          <w:bCs w:val="1"/>
+          <w:sz w:val="24"/>
+          <w:szCs w:val="24"/>
+        </w:rPr>
+      </w:pPr>
+      <w:r>
+        <w:rPr>
+          <w:b w:val="0"/>
+          <w:bCs w:val="0"/>
+          <w:sz w:val="24"/>
+          <w:szCs w:val="24"/>
+        </w:rPr>
+        <w:t>Brainstormed select few functions for our functions list</w:t>
+      </w:r>
+    </w:p>
+    <w:p>
+      <w:pPr>
+        <w:pStyle w:val="ListParagraph"/>
+        <w:numPr>
+          <w:ilvl w:val="0"/>
+          <w:numId w:val="5"/>
+        </w:numPr>
+        <w:rPr>
+          <w:b w:val="1"/>
+          <w:bCs w:val="1"/>
+          <w:sz w:val="24"/>
+          <w:szCs w:val="24"/>
+        </w:rPr>
+      </w:pPr>
+      <w:r>
+        <w:rPr>
+          <w:b w:val="0"/>
+          <w:bCs w:val="0"/>
+          <w:sz w:val="24"/>
+          <w:szCs w:val="24"/>
+        </w:rPr>
+        <w:t xml:space="preserve">Got specific as to what each time interval view represents for the pie chart and line graph respectively. </w:t>
       </w:r>
     </w:p>
     <w:p>
@@ -452,6 +597,19 @@
         </w:rPr>
         <w:t xml:space="preserve">We went over the project proposal documentation and considered limiting the scope of our app to not be a universal tracker for all payments but rather a tracker for a few categories. </w:t>
       </w:r>
+    </w:p>
+    <w:p>
+      <w:pPr>
+        <w:pStyle w:val="Normal"/>
+        <w:ind w:left="360"/>
+        <w:rPr>
+          <w:rFonts w:ascii="Times New Roman" w:hAnsi="Times New Roman" w:cs="Times New Roman"/>
+          <w:b w:val="0"/>
+          <w:bCs w:val="0"/>
+          <w:sz w:val="24"/>
+          <w:szCs w:val="24"/>
+        </w:rPr>
+      </w:pPr>
     </w:p>
     <w:sectPr>
       <w:pgSz w:w="12240" w:h="15840" w:orient="portrait"/>
@@ -465,6 +623,117 @@
 
 <file path=word/numbering.xml><?xml version="1.0" encoding="utf-8"?>
 <w:numbering xmlns:wpc="http://schemas.microsoft.com/office/word/2010/wordprocessingCanvas" xmlns:cx="http://schemas.microsoft.com/office/drawing/2014/chartex" xmlns:cx1="http://schemas.microsoft.com/office/drawing/2015/9/8/chartex" xmlns:cx2="http://schemas.microsoft.com/office/drawing/2015/10/21/chartex" xmlns:cx3="http://schemas.microsoft.com/office/drawing/2016/5/9/chartex" xmlns:cx4="http://schemas.microsoft.com/office/drawing/2016/5/10/chartex" xmlns:cx5="http://schemas.microsoft.com/office/drawing/2016/5/11/chartex" xmlns:cx6="http://schemas.microsoft.com/office/drawing/2016/5/12/chartex" xmlns:cx7="http://schemas.microsoft.com/office/drawing/2016/5/13/chartex" xmlns:cx8="http://schemas.microsoft.com/office/drawing/2016/5/14/chartex" xmlns:mc="http://schemas.openxmlformats.org/markup-compatibility/2006" xmlns:aink="http://schemas.microsoft.com/office/drawing/2016/ink" xmlns:am3d="http://schemas.microsoft.com/office/drawing/2017/model3d" xmlns:o="urn:schemas-microsoft-com:office:office" xmlns:r="http://schemas.openxmlformats.org/officeDocument/2006/relationships" xmlns:m="http://schemas.openxmlformats.org/officeDocument/2006/math" xmlns:v="urn:schemas-microsoft-com:vml" xmlns:wp14="http://schemas.microsoft.com/office/word/2010/wordprocessingDrawing" xmlns:wp="http://schemas.openxmlformats.org/drawingml/2006/wordprocessingDrawing" xmlns:w10="urn:schemas-microsoft-com:office:word" xmlns:w="http://schemas.openxmlformats.org/wordprocessingml/2006/main" xmlns:w14="http://schemas.microsoft.com/office/word/2010/wordml" xmlns:w15="http://schemas.microsoft.com/office/word/2012/wordml" xmlns:w16cid="http://schemas.microsoft.com/office/word/2016/wordml/cid" xmlns:w16se="http://schemas.microsoft.com/office/word/2015/wordml/symex" xmlns:wpg="http://schemas.microsoft.com/office/word/2010/wordprocessingGroup" xmlns:wpi="http://schemas.microsoft.com/office/word/2010/wordprocessingInk" xmlns:wne="http://schemas.microsoft.com/office/word/2006/wordml" xmlns:wps="http://schemas.microsoft.com/office/word/2010/wordprocessingShape" mc:Ignorable="w14 w15 w16se w16cid wp14">
+  <w:abstractNum xmlns:w="http://schemas.openxmlformats.org/wordprocessingml/2006/main" w:abstractNumId="4">
+    <w:multiLevelType xmlns:w="http://schemas.openxmlformats.org/wordprocessingml/2006/main" w:val="hybridMultilevel"/>
+    <w:lvl xmlns:w="http://schemas.openxmlformats.org/wordprocessingml/2006/main" w:ilvl="0">
+      <w:start w:val="1"/>
+      <w:numFmt w:val="bullet"/>
+      <w:lvlText w:val=""/>
+      <w:lvlJc w:val="left"/>
+      <w:pPr>
+        <w:ind w:left="720" w:hanging="360"/>
+      </w:pPr>
+      <w:rPr>
+        <w:rFonts w:hint="default" w:ascii="Symbol" w:hAnsi="Symbol"/>
+      </w:rPr>
+    </w:lvl>
+    <w:lvl xmlns:w="http://schemas.openxmlformats.org/wordprocessingml/2006/main" w:ilvl="1">
+      <w:start w:val="1"/>
+      <w:numFmt w:val="bullet"/>
+      <w:lvlText w:val="o"/>
+      <w:lvlJc w:val="left"/>
+      <w:pPr>
+        <w:ind w:left="1440" w:hanging="360"/>
+      </w:pPr>
+      <w:rPr>
+        <w:rFonts w:hint="default" w:ascii="Courier New" w:hAnsi="Courier New"/>
+      </w:rPr>
+    </w:lvl>
+    <w:lvl xmlns:w="http://schemas.openxmlformats.org/wordprocessingml/2006/main" w:ilvl="2">
+      <w:start w:val="1"/>
+      <w:numFmt w:val="bullet"/>
+      <w:lvlText w:val=""/>
+      <w:lvlJc w:val="left"/>
+      <w:pPr>
+        <w:ind w:left="2160" w:hanging="360"/>
+      </w:pPr>
+      <w:rPr>
+        <w:rFonts w:hint="default" w:ascii="Wingdings" w:hAnsi="Wingdings"/>
+      </w:rPr>
+    </w:lvl>
+    <w:lvl xmlns:w="http://schemas.openxmlformats.org/wordprocessingml/2006/main" w:ilvl="3">
+      <w:start w:val="1"/>
+      <w:numFmt w:val="bullet"/>
+      <w:lvlText w:val=""/>
+      <w:lvlJc w:val="left"/>
+      <w:pPr>
+        <w:ind w:left="2880" w:hanging="360"/>
+      </w:pPr>
+      <w:rPr>
+        <w:rFonts w:hint="default" w:ascii="Symbol" w:hAnsi="Symbol"/>
+      </w:rPr>
+    </w:lvl>
+    <w:lvl xmlns:w="http://schemas.openxmlformats.org/wordprocessingml/2006/main" w:ilvl="4">
+      <w:start w:val="1"/>
+      <w:numFmt w:val="bullet"/>
+      <w:lvlText w:val="o"/>
+      <w:lvlJc w:val="left"/>
+      <w:pPr>
+        <w:ind w:left="3600" w:hanging="360"/>
+      </w:pPr>
+      <w:rPr>
+        <w:rFonts w:hint="default" w:ascii="Courier New" w:hAnsi="Courier New"/>
+      </w:rPr>
+    </w:lvl>
+    <w:lvl xmlns:w="http://schemas.openxmlformats.org/wordprocessingml/2006/main" w:ilvl="5">
+      <w:start w:val="1"/>
+      <w:numFmt w:val="bullet"/>
+      <w:lvlText w:val=""/>
+      <w:lvlJc w:val="left"/>
+      <w:pPr>
+        <w:ind w:left="4320" w:hanging="360"/>
+      </w:pPr>
+      <w:rPr>
+        <w:rFonts w:hint="default" w:ascii="Wingdings" w:hAnsi="Wingdings"/>
+      </w:rPr>
+    </w:lvl>
+    <w:lvl xmlns:w="http://schemas.openxmlformats.org/wordprocessingml/2006/main" w:ilvl="6">
+      <w:start w:val="1"/>
+      <w:numFmt w:val="bullet"/>
+      <w:lvlText w:val=""/>
+      <w:lvlJc w:val="left"/>
+      <w:pPr>
+        <w:ind w:left="5040" w:hanging="360"/>
+      </w:pPr>
+      <w:rPr>
+        <w:rFonts w:hint="default" w:ascii="Symbol" w:hAnsi="Symbol"/>
+      </w:rPr>
+    </w:lvl>
+    <w:lvl xmlns:w="http://schemas.openxmlformats.org/wordprocessingml/2006/main" w:ilvl="7">
+      <w:start w:val="1"/>
+      <w:numFmt w:val="bullet"/>
+      <w:lvlText w:val="o"/>
+      <w:lvlJc w:val="left"/>
+      <w:pPr>
+        <w:ind w:left="5760" w:hanging="360"/>
+      </w:pPr>
+      <w:rPr>
+        <w:rFonts w:hint="default" w:ascii="Courier New" w:hAnsi="Courier New"/>
+      </w:rPr>
+    </w:lvl>
+    <w:lvl xmlns:w="http://schemas.openxmlformats.org/wordprocessingml/2006/main" w:ilvl="8">
+      <w:start w:val="1"/>
+      <w:numFmt w:val="bullet"/>
+      <w:lvlText w:val=""/>
+      <w:lvlJc w:val="left"/>
+      <w:pPr>
+        <w:ind w:left="6480" w:hanging="360"/>
+      </w:pPr>
+      <w:rPr>
+        <w:rFonts w:hint="default" w:ascii="Wingdings" w:hAnsi="Wingdings"/>
+      </w:rPr>
+    </w:lvl>
+  </w:abstractNum>
   <w:abstractNum xmlns:w="http://schemas.openxmlformats.org/wordprocessingml/2006/main" w:abstractNumId="3">
     <w:multiLevelType xmlns:w="http://schemas.openxmlformats.org/wordprocessingml/2006/main" w:val="hybridMultilevel"/>
     <w:lvl xmlns:w="http://schemas.openxmlformats.org/wordprocessingml/2006/main" w:ilvl="0">
@@ -913,6 +1182,9 @@
       </w:rPr>
     </w:lvl>
   </w:abstractNum>
+  <w:num w:numId="5">
+    <w:abstractNumId w:val="4"/>
+  </w:num>
   <w:num w:numId="4">
     <w:abstractNumId w:val="3"/>
   </w:num>

</xml_diff>